<commit_message>
Returned my location to Nairobi
</commit_message>
<xml_diff>
--- a/main_site/documents/James Kiarie CV.docx
+++ b/main_site/documents/James Kiarie CV.docx
@@ -14219,6 +14219,22 @@
           <w:szCs w:val="24"/>
         </w:rPr>
       </w:pPr>
+      <w:r>
+        <w:rPr>
+          <w:rFonts w:ascii="Book Antiqua" w:hAnsi="Book Antiqua" w:cs="Times New Roman"/>
+          <w:sz w:val="24"/>
+          <w:szCs w:val="24"/>
+        </w:rPr>
+        <w:t>Inquiries</w:t>
+      </w:r>
+      <w:r>
+        <w:rPr>
+          <w:rFonts w:ascii="Book Antiqua" w:hAnsi="Book Antiqua" w:cs="Times New Roman"/>
+          <w:sz w:val="24"/>
+          <w:szCs w:val="24"/>
+        </w:rPr>
+        <w:t xml:space="preserve"> </w:t>
+      </w:r>
     </w:p>
     <w:p>
       <w:pPr>
@@ -19613,17 +19629,7 @@
           <w:sz w:val="24"/>
           <w:szCs w:val="24"/>
         </w:rPr>
-        <w:t xml:space="preserve">ficient knowledge in the field </w:t>
-      </w:r>
-      <w:bookmarkStart w:id="0" w:name="_GoBack"/>
-      <w:bookmarkEnd w:id="0"/>
-      <w:r>
-        <w:rPr>
-          <w:rFonts w:ascii="Book Antiqua" w:hAnsi="Book Antiqua" w:cs="Times New Roman"/>
-          <w:sz w:val="24"/>
-          <w:szCs w:val="24"/>
-        </w:rPr>
-        <w:t xml:space="preserve">; </w:t>
+        <w:t xml:space="preserve">ficient knowledge in the field ; </w:t>
       </w:r>
       <w:r>
         <w:rPr>
@@ -22439,7 +22445,7 @@
     <w:rsidRoot w:val="002506AC"/>
     <w:rsid w:val="001712C5"/>
     <w:rsid w:val="002506AC"/>
-    <w:rsid w:val="005771C2"/>
+    <w:rsid w:val="00622076"/>
     <w:rsid w:val="00775397"/>
     <w:rsid w:val="00AE14F2"/>
     <w:rsid w:val="00B4138F"/>
@@ -23582,7 +23588,7 @@
 </file>
 
 <file path=customXml/itemProps5.xml><?xml version="1.0" encoding="utf-8"?>
-<ds:datastoreItem xmlns:ds="http://schemas.openxmlformats.org/officeDocument/2006/customXml" ds:itemID="{FFF9CAFD-CDBC-4813-8E88-FEC993826467}">
+<ds:datastoreItem xmlns:ds="http://schemas.openxmlformats.org/officeDocument/2006/customXml" ds:itemID="{51FDCF59-9DFC-4C61-87BF-D3BE3EE2B4F2}">
   <ds:schemaRefs>
     <ds:schemaRef ds:uri="http://schemas.openxmlformats.org/officeDocument/2006/bibliography"/>
   </ds:schemaRefs>

</xml_diff>